<commit_message>
Petite modif documentation et préparation dossier de rendu
</commit_message>
<xml_diff>
--- a/Rapport_Labo4_Forestier_Herzig.docx
+++ b/Rapport_Labo4_Forestier_Herzig.docx
@@ -762,7 +762,7 @@
                 <w:rPr>
                   <w:rFonts w:eastAsiaTheme="minorEastAsia"/>
                   <w:noProof/>
-                  <w:lang w:eastAsia="fr-CH"/>
+                  <w:lang w:val="fr-FR" w:eastAsia="fr-FR"/>
                 </w:rPr>
               </w:pPr>
               <w:r>
@@ -774,7 +774,7 @@
               <w:r>
                 <w:fldChar w:fldCharType="separate"/>
               </w:r>
-              <w:hyperlink w:anchor="_Toc73454688" w:history="1">
+              <w:hyperlink w:anchor="_Toc73457728" w:history="1">
                 <w:r>
                   <w:rPr>
                     <w:rStyle w:val="Lienhypertexte"/>
@@ -801,7 +801,7 @@
                     <w:noProof/>
                     <w:webHidden/>
                   </w:rPr>
-                  <w:instrText xml:space="preserve"> PAGEREF _Toc73454688 \h </w:instrText>
+                  <w:instrText xml:space="preserve"> PAGEREF _Toc73457728 \h </w:instrText>
                 </w:r>
                 <w:r>
                   <w:rPr>
@@ -841,10 +841,10 @@
                 <w:rPr>
                   <w:rFonts w:eastAsiaTheme="minorEastAsia"/>
                   <w:noProof/>
-                  <w:lang w:eastAsia="fr-CH"/>
+                  <w:lang w:val="fr-FR" w:eastAsia="fr-FR"/>
                 </w:rPr>
               </w:pPr>
-              <w:hyperlink w:anchor="_Toc73454689" w:history="1">
+              <w:hyperlink w:anchor="_Toc73457729" w:history="1">
                 <w:r>
                   <w:rPr>
                     <w:rStyle w:val="Lienhypertexte"/>
@@ -871,7 +871,7 @@
                     <w:noProof/>
                     <w:webHidden/>
                   </w:rPr>
-                  <w:instrText xml:space="preserve"> PAGEREF _Toc73454689 \h </w:instrText>
+                  <w:instrText xml:space="preserve"> PAGEREF _Toc73457729 \h </w:instrText>
                 </w:r>
                 <w:r>
                   <w:rPr>
@@ -911,10 +911,10 @@
                 <w:rPr>
                   <w:rFonts w:eastAsiaTheme="minorEastAsia"/>
                   <w:noProof/>
-                  <w:lang w:eastAsia="fr-CH"/>
+                  <w:lang w:val="fr-FR" w:eastAsia="fr-FR"/>
                 </w:rPr>
               </w:pPr>
-              <w:hyperlink w:anchor="_Toc73454690" w:history="1">
+              <w:hyperlink w:anchor="_Toc73457730" w:history="1">
                 <w:r>
                   <w:rPr>
                     <w:rStyle w:val="Lienhypertexte"/>
@@ -941,7 +941,7 @@
                     <w:noProof/>
                     <w:webHidden/>
                   </w:rPr>
-                  <w:instrText xml:space="preserve"> PAGEREF _Toc73454690 \h </w:instrText>
+                  <w:instrText xml:space="preserve"> PAGEREF _Toc73457730 \h </w:instrText>
                 </w:r>
                 <w:r>
                   <w:rPr>
@@ -981,10 +981,10 @@
                 <w:rPr>
                   <w:rFonts w:eastAsiaTheme="minorEastAsia"/>
                   <w:noProof/>
-                  <w:lang w:eastAsia="fr-CH"/>
+                  <w:lang w:val="fr-FR" w:eastAsia="fr-FR"/>
                 </w:rPr>
               </w:pPr>
-              <w:hyperlink w:anchor="_Toc73454691" w:history="1">
+              <w:hyperlink w:anchor="_Toc73457731" w:history="1">
                 <w:r>
                   <w:rPr>
                     <w:rStyle w:val="Lienhypertexte"/>
@@ -1011,7 +1011,7 @@
                     <w:noProof/>
                     <w:webHidden/>
                   </w:rPr>
-                  <w:instrText xml:space="preserve"> PAGEREF _Toc73454691 \h </w:instrText>
+                  <w:instrText xml:space="preserve"> PAGEREF _Toc73457731 \h </w:instrText>
                 </w:r>
                 <w:r>
                   <w:rPr>
@@ -1051,10 +1051,10 @@
                 <w:rPr>
                   <w:rFonts w:eastAsiaTheme="minorEastAsia"/>
                   <w:noProof/>
-                  <w:lang w:eastAsia="fr-CH"/>
+                  <w:lang w:val="fr-FR" w:eastAsia="fr-FR"/>
                 </w:rPr>
               </w:pPr>
-              <w:hyperlink w:anchor="_Toc73454692" w:history="1">
+              <w:hyperlink w:anchor="_Toc73457732" w:history="1">
                 <w:r>
                   <w:rPr>
                     <w:rStyle w:val="Lienhypertexte"/>
@@ -1081,7 +1081,7 @@
                     <w:noProof/>
                     <w:webHidden/>
                   </w:rPr>
-                  <w:instrText xml:space="preserve"> PAGEREF _Toc73454692 \h </w:instrText>
+                  <w:instrText xml:space="preserve"> PAGEREF _Toc73457732 \h </w:instrText>
                 </w:r>
                 <w:r>
                   <w:rPr>
@@ -1121,10 +1121,9 @@
                 <w:rPr>
                   <w:rFonts w:cstheme="minorBidi"/>
                   <w:noProof/>
-                  <w:lang w:val="fr-CH" w:eastAsia="fr-CH"/>
                 </w:rPr>
               </w:pPr>
-              <w:hyperlink w:anchor="_Toc73454693" w:history="1">
+              <w:hyperlink w:anchor="_Toc73457733" w:history="1">
                 <w:r>
                   <w:rPr>
                     <w:rStyle w:val="Lienhypertexte"/>
@@ -1151,7 +1150,7 @@
                     <w:noProof/>
                     <w:webHidden/>
                   </w:rPr>
-                  <w:instrText xml:space="preserve"> PAGEREF _Toc73454693 \h </w:instrText>
+                  <w:instrText xml:space="preserve"> PAGEREF _Toc73457733 \h </w:instrText>
                 </w:r>
                 <w:r>
                   <w:rPr>
@@ -1191,10 +1190,10 @@
                 <w:rPr>
                   <w:rFonts w:eastAsiaTheme="minorEastAsia"/>
                   <w:noProof/>
-                  <w:lang w:eastAsia="fr-CH"/>
+                  <w:lang w:val="fr-FR" w:eastAsia="fr-FR"/>
                 </w:rPr>
               </w:pPr>
-              <w:hyperlink w:anchor="_Toc73454694" w:history="1">
+              <w:hyperlink w:anchor="_Toc73457734" w:history="1">
                 <w:r>
                   <w:rPr>
                     <w:rStyle w:val="Lienhypertexte"/>
@@ -1221,7 +1220,7 @@
                     <w:noProof/>
                     <w:webHidden/>
                   </w:rPr>
-                  <w:instrText xml:space="preserve"> PAGEREF _Toc73454694 \h </w:instrText>
+                  <w:instrText xml:space="preserve"> PAGEREF _Toc73457734 \h </w:instrText>
                 </w:r>
                 <w:r>
                   <w:rPr>
@@ -1261,10 +1260,10 @@
                 <w:rPr>
                   <w:rFonts w:eastAsiaTheme="minorEastAsia"/>
                   <w:noProof/>
-                  <w:lang w:eastAsia="fr-CH"/>
+                  <w:lang w:val="fr-FR" w:eastAsia="fr-FR"/>
                 </w:rPr>
               </w:pPr>
-              <w:hyperlink w:anchor="_Toc73454695" w:history="1">
+              <w:hyperlink w:anchor="_Toc73457735" w:history="1">
                 <w:r>
                   <w:rPr>
                     <w:rStyle w:val="Lienhypertexte"/>
@@ -1291,7 +1290,7 @@
                     <w:noProof/>
                     <w:webHidden/>
                   </w:rPr>
-                  <w:instrText xml:space="preserve"> PAGEREF _Toc73454695 \h </w:instrText>
+                  <w:instrText xml:space="preserve"> PAGEREF _Toc73457735 \h </w:instrText>
                 </w:r>
                 <w:r>
                   <w:rPr>
@@ -1331,10 +1330,10 @@
                 <w:rPr>
                   <w:rFonts w:eastAsiaTheme="minorEastAsia"/>
                   <w:noProof/>
-                  <w:lang w:eastAsia="fr-CH"/>
+                  <w:lang w:val="fr-FR" w:eastAsia="fr-FR"/>
                 </w:rPr>
               </w:pPr>
-              <w:hyperlink w:anchor="_Toc73454696" w:history="1">
+              <w:hyperlink w:anchor="_Toc73457736" w:history="1">
                 <w:r>
                   <w:rPr>
                     <w:rStyle w:val="Lienhypertexte"/>
@@ -1361,7 +1360,7 @@
                     <w:noProof/>
                     <w:webHidden/>
                   </w:rPr>
-                  <w:instrText xml:space="preserve"> PAGEREF _Toc73454696 \h </w:instrText>
+                  <w:instrText xml:space="preserve"> PAGEREF _Toc73457736 \h </w:instrText>
                 </w:r>
                 <w:r>
                   <w:rPr>
@@ -1401,10 +1400,10 @@
                 <w:rPr>
                   <w:rFonts w:eastAsiaTheme="minorEastAsia"/>
                   <w:noProof/>
-                  <w:lang w:eastAsia="fr-CH"/>
+                  <w:lang w:val="fr-FR" w:eastAsia="fr-FR"/>
                 </w:rPr>
               </w:pPr>
-              <w:hyperlink w:anchor="_Toc73454697" w:history="1">
+              <w:hyperlink w:anchor="_Toc73457737" w:history="1">
                 <w:r>
                   <w:rPr>
                     <w:rStyle w:val="Lienhypertexte"/>
@@ -1431,7 +1430,7 @@
                     <w:noProof/>
                     <w:webHidden/>
                   </w:rPr>
-                  <w:instrText xml:space="preserve"> PAGEREF _Toc73454697 \h </w:instrText>
+                  <w:instrText xml:space="preserve"> PAGEREF _Toc73457737 \h </w:instrText>
                 </w:r>
                 <w:r>
                   <w:rPr>
@@ -1471,10 +1470,10 @@
                 <w:rPr>
                   <w:rFonts w:eastAsiaTheme="minorEastAsia"/>
                   <w:noProof/>
-                  <w:lang w:eastAsia="fr-CH"/>
+                  <w:lang w:val="fr-FR" w:eastAsia="fr-FR"/>
                 </w:rPr>
               </w:pPr>
-              <w:hyperlink w:anchor="_Toc73454698" w:history="1">
+              <w:hyperlink w:anchor="_Toc73457738" w:history="1">
                 <w:r>
                   <w:rPr>
                     <w:rStyle w:val="Lienhypertexte"/>
@@ -1501,7 +1500,7 @@
                     <w:noProof/>
                     <w:webHidden/>
                   </w:rPr>
-                  <w:instrText xml:space="preserve"> PAGEREF _Toc73454698 \h </w:instrText>
+                  <w:instrText xml:space="preserve"> PAGEREF _Toc73457738 \h </w:instrText>
                 </w:r>
                 <w:r>
                   <w:rPr>
@@ -1553,7 +1552,7 @@
           <w:pPr>
             <w:pStyle w:val="Titre1"/>
           </w:pPr>
-          <w:bookmarkStart w:id="0" w:name="_Toc73454688"/>
+          <w:bookmarkStart w:id="0" w:name="_Toc73457728"/>
           <w:r>
             <w:lastRenderedPageBreak/>
             <w:t>I</w:t>
@@ -1665,7 +1664,7 @@
         <w:pStyle w:val="Titre1"/>
         <w:jc w:val="both"/>
       </w:pPr>
-      <w:bookmarkStart w:id="1" w:name="_Toc73454689"/>
+      <w:bookmarkStart w:id="1" w:name="_Toc73457729"/>
       <w:r>
         <w:t>Implémentation</w:t>
       </w:r>
@@ -1676,7 +1675,7 @@
         <w:pStyle w:val="Titre2"/>
         <w:jc w:val="both"/>
       </w:pPr>
-      <w:bookmarkStart w:id="2" w:name="_Toc73454690"/>
+      <w:bookmarkStart w:id="2" w:name="_Toc73457730"/>
       <w:r>
         <w:t>Field</w:t>
       </w:r>
@@ -1716,17 +1715,12 @@
         <w:t xml:space="preserve">La classe Field contient la méthode </w:t>
       </w:r>
       <w:proofErr w:type="spellStart"/>
-      <w:proofErr w:type="gramStart"/>
       <w:r>
         <w:t>nextTurn</w:t>
       </w:r>
       <w:proofErr w:type="spellEnd"/>
       <w:r>
-        <w:t>(</w:t>
-      </w:r>
-      <w:proofErr w:type="gramEnd"/>
-      <w:r>
-        <w:t>), qui fait interagir les entités entre elles pour passer au tour suivant. Elle possède également des méthodes génériques, qui permettent de créer un humanoïde d’un certain type (Buffy, Human, Vampire) ou encore une méthode permettant de récupérer l’humanoïde</w:t>
+        <w:t>(), qui fait interagir les entités entre elles pour passer au tour suivant. Elle possède également des méthodes génériques, qui permettent de créer un humanoïde d’un certain type (Buffy, Human, Vampire) ou encore une méthode permettant de récupérer l’humanoïde</w:t>
       </w:r>
       <w:r>
         <w:t xml:space="preserve"> du type choisi</w:t>
@@ -1748,7 +1742,7 @@
         <w:pStyle w:val="Titre2"/>
         <w:jc w:val="both"/>
       </w:pPr>
-      <w:bookmarkStart w:id="3" w:name="_Toc73454691"/>
+      <w:bookmarkStart w:id="3" w:name="_Toc73457731"/>
       <w:proofErr w:type="spellStart"/>
       <w:r>
         <w:t>Humanoid</w:t>
@@ -1791,7 +1785,13 @@
         <w:jc w:val="both"/>
       </w:pPr>
       <w:r>
-        <w:t>Cependant, il est possible que 2 vampires essayent de tuer le même humain au même tour, et donc qu’un des 2 vampires « gâche » un tour.</w:t>
+        <w:t>Cependant, il est possible que 2 vampires essayent de tuer le même humain au même tour, et donc qu’un des 2 vampires « gâche</w:t>
+      </w:r>
+      <w:r>
+        <w:t>nt</w:t>
+      </w:r>
+      <w:r>
+        <w:t> » un tour.</w:t>
       </w:r>
       <w:r>
         <w:t xml:space="preserve"> </w:t>
@@ -1819,17 +1819,12 @@
         <w:t xml:space="preserve">, permettant de tuer l’entité grâce à la méthode </w:t>
       </w:r>
       <w:proofErr w:type="spellStart"/>
-      <w:proofErr w:type="gramStart"/>
       <w:r>
         <w:t>kill</w:t>
       </w:r>
       <w:proofErr w:type="spellEnd"/>
       <w:r>
-        <w:t>(</w:t>
-      </w:r>
-      <w:proofErr w:type="gramEnd"/>
-      <w:r>
-        <w:t xml:space="preserve">).  </w:t>
+        <w:t xml:space="preserve">().  </w:t>
       </w:r>
     </w:p>
     <w:p>
@@ -1996,7 +1991,7 @@
         <w:pStyle w:val="Titre2"/>
         <w:jc w:val="both"/>
       </w:pPr>
-      <w:bookmarkStart w:id="4" w:name="_Toc73454692"/>
+      <w:bookmarkStart w:id="4" w:name="_Toc73457732"/>
       <w:r>
         <w:t>Action</w:t>
       </w:r>
@@ -2029,7 +2024,7 @@
         <w:pStyle w:val="Titre3"/>
         <w:jc w:val="both"/>
       </w:pPr>
-      <w:bookmarkStart w:id="5" w:name="_Toc73454693"/>
+      <w:bookmarkStart w:id="5" w:name="_Toc73457733"/>
       <w:r>
         <w:t>Move</w:t>
       </w:r>
@@ -2169,7 +2164,7 @@
         <w:pStyle w:val="Titre2"/>
         <w:jc w:val="both"/>
       </w:pPr>
-      <w:bookmarkStart w:id="6" w:name="_Toc73454694"/>
+      <w:bookmarkStart w:id="6" w:name="_Toc73457734"/>
       <w:r>
         <w:t>Display</w:t>
       </w:r>
@@ -2235,7 +2230,10 @@
       </w:r>
       <w:proofErr w:type="spellEnd"/>
       <w:r>
-        <w:t xml:space="preserve">, </w:t>
+        <w:t> :</w:t>
+      </w:r>
+      <w:r>
+        <w:t xml:space="preserve"> </w:t>
       </w:r>
       <w:proofErr w:type="spellStart"/>
       <w:r>
@@ -2257,14 +2255,19 @@
         <w:t>, en fonction de l'OS de l'utilisateur</w:t>
       </w:r>
       <w:r>
-        <w:t xml:space="preserve">.  </w:t>
+        <w:t>.</w:t>
       </w:r>
     </w:p>
     <w:p>
+      <w:r>
+        <w:t>Il est conseillé d’exécuter le programme dans une console externe à l’environnement de développement afin de voir le résultat réel.</w:t>
+      </w:r>
+    </w:p>
+    <w:p>
       <w:pPr>
         <w:pStyle w:val="Titre2"/>
       </w:pPr>
-      <w:bookmarkStart w:id="7" w:name="_Toc73454695"/>
+      <w:bookmarkStart w:id="7" w:name="_Toc73457735"/>
       <w:r>
         <w:t>Input</w:t>
       </w:r>
@@ -2321,7 +2324,7 @@
       <w:pPr>
         <w:pStyle w:val="Titre2"/>
       </w:pPr>
-      <w:bookmarkStart w:id="8" w:name="_Toc73454696"/>
+      <w:bookmarkStart w:id="8" w:name="_Toc73457736"/>
       <w:proofErr w:type="spellStart"/>
       <w:r>
         <w:t>BuffyAndVampire</w:t>
@@ -2376,7 +2379,7 @@
       <w:pPr>
         <w:pStyle w:val="Titre1"/>
       </w:pPr>
-      <w:bookmarkStart w:id="9" w:name="_Toc73454697"/>
+      <w:bookmarkStart w:id="9" w:name="_Toc73457737"/>
       <w:r>
         <w:lastRenderedPageBreak/>
         <w:t>Conclusion</w:t>
@@ -2405,7 +2408,7 @@
       <w:pPr>
         <w:pStyle w:val="Titre1"/>
       </w:pPr>
-      <w:bookmarkStart w:id="10" w:name="_Toc73454698"/>
+      <w:bookmarkStart w:id="10" w:name="_Toc73457738"/>
       <w:r>
         <w:t>Annexes</w:t>
       </w:r>
@@ -2506,14 +2509,27 @@
         <w:lang w:val="en-GB"/>
       </w:rPr>
     </w:pPr>
-    <w:fldSimple w:instr=" DATE   \* MERGEFORMAT ">
-      <w:r>
-        <w:rPr>
-          <w:noProof/>
-        </w:rPr>
-        <w:t>01.06.2021</w:t>
-      </w:r>
-    </w:fldSimple>
+    <w:r>
+      <w:fldChar w:fldCharType="begin"/>
+    </w:r>
+    <w:r>
+      <w:instrText xml:space="preserve"> DATE   \* MERGEFORMAT </w:instrText>
+    </w:r>
+    <w:r>
+      <w:fldChar w:fldCharType="separate"/>
+    </w:r>
+    <w:r>
+      <w:rPr>
+        <w:noProof/>
+      </w:rPr>
+      <w:t>01.06.2021</w:t>
+    </w:r>
+    <w:r>
+      <w:rPr>
+        <w:noProof/>
+      </w:rPr>
+      <w:fldChar w:fldCharType="end"/>
+    </w:r>
     <w:r>
       <w:ptab w:relativeTo="margin" w:alignment="center" w:leader="none"/>
     </w:r>
@@ -2721,9 +2737,6 @@
       <w:sdtContent>
         <w:r>
           <w:t>Buffy la tueuse de vampire</w:t>
-        </w:r>
-        <w:r>
-          <w:t>s</w:t>
         </w:r>
       </w:sdtContent>
     </w:sdt>
@@ -4600,6 +4613,7 @@
     <w:rsid w:val="009D73E8"/>
     <w:rsid w:val="009E0EDF"/>
     <w:rsid w:val="009E4EA3"/>
+    <w:rsid w:val="00B35D49"/>
     <w:rsid w:val="00BB3F2F"/>
     <w:rsid w:val="00C55F60"/>
     <w:rsid w:val="00D0249A"/>
@@ -4624,7 +4638,7 @@
   </m:mathPr>
   <w:themeFontLang w:val="fr-CH"/>
   <w:clrSchemeMapping w:bg1="light1" w:t1="dark1" w:bg2="light2" w:t2="dark2" w:accent1="accent1" w:accent2="accent2" w:accent3="accent3" w:accent4="accent4" w:accent5="accent5" w:accent6="accent6" w:hyperlink="hyperlink" w:followedHyperlink="followedHyperlink"/>
-  <w:decimalSymbol w:val="."/>
+  <w:decimalSymbol w:val=","/>
   <w:listSeparator w:val=";"/>
   <w15:chartTrackingRefBased/>
 </w:settings>

</xml_diff>